<commit_message>
12 a 13 kniha ready
</commit_message>
<xml_diff>
--- a/LIT/12. E. Hemingway - Stařec a moře.docx
+++ b/LIT/12. E. Hemingway - Stařec a moře.docx
@@ -1,6 +1,6 @@
 
 <file path=word/document.xml><?xml version="1.0" encoding="utf-8"?>
-<w:document xmlns:wpc="http://schemas.microsoft.com/office/word/2010/wordprocessingCanvas" xmlns:cx="http://schemas.microsoft.com/office/drawing/2014/chartex" xmlns:cx1="http://schemas.microsoft.com/office/drawing/2015/9/8/chartex" xmlns:cx2="http://schemas.microsoft.com/office/drawing/2015/10/21/chartex" xmlns:cx3="http://schemas.microsoft.com/office/drawing/2016/5/9/chartex" xmlns:cx4="http://schemas.microsoft.com/office/drawing/2016/5/10/chartex" xmlns:cx5="http://schemas.microsoft.com/office/drawing/2016/5/11/chartex" xmlns:cx6="http://schemas.microsoft.com/office/drawing/2016/5/12/chartex" xmlns:cx7="http://schemas.microsoft.com/office/drawing/2016/5/13/chartex" xmlns:cx8="http://schemas.microsoft.com/office/drawing/2016/5/14/chartex" xmlns:mc="http://schemas.openxmlformats.org/markup-compatibility/2006" xmlns:aink="http://schemas.microsoft.com/office/drawing/2016/ink" xmlns:am3d="http://schemas.microsoft.com/office/drawing/2017/model3d" xmlns:o="urn:schemas-microsoft-com:office:office" xmlns:r="http://schemas.openxmlformats.org/officeDocument/2006/relationships" xmlns:m="http://schemas.openxmlformats.org/officeDocument/2006/math" xmlns:v="urn:schemas-microsoft-com:vml" xmlns:wp14="http://schemas.microsoft.com/office/word/2010/wordprocessingDrawing" xmlns:wp="http://schemas.openxmlformats.org/drawingml/2006/wordprocessingDrawing" xmlns:w10="urn:schemas-microsoft-com:office:word" xmlns:w="http://schemas.openxmlformats.org/wordprocessingml/2006/main" xmlns:w14="http://schemas.microsoft.com/office/word/2010/wordml" xmlns:w15="http://schemas.microsoft.com/office/word/2012/wordml" xmlns:w16cex="http://schemas.microsoft.com/office/word/2018/wordml/cex" xmlns:w16cid="http://schemas.microsoft.com/office/word/2016/wordml/cid" xmlns:w16="http://schemas.microsoft.com/office/word/2018/wordml" xmlns:w16se="http://schemas.microsoft.com/office/word/2015/wordml/symex" xmlns:wpg="http://schemas.microsoft.com/office/word/2010/wordprocessingGroup" xmlns:wpi="http://schemas.microsoft.com/office/word/2010/wordprocessingInk" xmlns:wne="http://schemas.microsoft.com/office/word/2006/wordml" xmlns:wps="http://schemas.microsoft.com/office/word/2010/wordprocessingShape" mc:Ignorable="w14 w15 w16se w16cid w16 w16cex wp14">
+<w:document xmlns:wpc="http://schemas.microsoft.com/office/word/2010/wordprocessingCanvas" xmlns:cx="http://schemas.microsoft.com/office/drawing/2014/chartex" xmlns:cx1="http://schemas.microsoft.com/office/drawing/2015/9/8/chartex" xmlns:cx2="http://schemas.microsoft.com/office/drawing/2015/10/21/chartex" xmlns:cx3="http://schemas.microsoft.com/office/drawing/2016/5/9/chartex" xmlns:cx4="http://schemas.microsoft.com/office/drawing/2016/5/10/chartex" xmlns:cx5="http://schemas.microsoft.com/office/drawing/2016/5/11/chartex" xmlns:cx6="http://schemas.microsoft.com/office/drawing/2016/5/12/chartex" xmlns:cx7="http://schemas.microsoft.com/office/drawing/2016/5/13/chartex" xmlns:cx8="http://schemas.microsoft.com/office/drawing/2016/5/14/chartex" xmlns:mc="http://schemas.openxmlformats.org/markup-compatibility/2006" xmlns:aink="http://schemas.microsoft.com/office/drawing/2016/ink" xmlns:am3d="http://schemas.microsoft.com/office/drawing/2017/model3d" xmlns:o="urn:schemas-microsoft-com:office:office" xmlns:oel="http://schemas.microsoft.com/office/2019/extlst" xmlns:r="http://schemas.openxmlformats.org/officeDocument/2006/relationships" xmlns:m="http://schemas.openxmlformats.org/officeDocument/2006/math" xmlns:v="urn:schemas-microsoft-com:vml" xmlns:wp14="http://schemas.microsoft.com/office/word/2010/wordprocessingDrawing" xmlns:wp="http://schemas.openxmlformats.org/drawingml/2006/wordprocessingDrawing" xmlns:w10="urn:schemas-microsoft-com:office:word" xmlns:w="http://schemas.openxmlformats.org/wordprocessingml/2006/main" xmlns:w14="http://schemas.microsoft.com/office/word/2010/wordml" xmlns:w15="http://schemas.microsoft.com/office/word/2012/wordml" xmlns:w16cex="http://schemas.microsoft.com/office/word/2018/wordml/cex" xmlns:w16cid="http://schemas.microsoft.com/office/word/2016/wordml/cid" xmlns:w16="http://schemas.microsoft.com/office/word/2018/wordml" xmlns:w16sdtdh="http://schemas.microsoft.com/office/word/2020/wordml/sdtdatahash" xmlns:w16se="http://schemas.microsoft.com/office/word/2015/wordml/symex" xmlns:wpg="http://schemas.microsoft.com/office/word/2010/wordprocessingGroup" xmlns:wpi="http://schemas.microsoft.com/office/word/2010/wordprocessingInk" xmlns:wne="http://schemas.microsoft.com/office/word/2006/wordml" xmlns:wps="http://schemas.microsoft.com/office/word/2010/wordprocessingShape" mc:Ignorable="w14 w15 w16se w16cid w16 w16cex w16sdtdh wp14">
   <w:body>
     <w:p>
       <w:pPr>
@@ -116,6 +116,7 @@
       <w:pPr>
         <w:tabs>
           <w:tab w:val="left" w:pos="1985"/>
+          <w:tab w:val="left" w:pos="2127"/>
         </w:tabs>
         <w:ind w:left="2127" w:hanging="2127"/>
         <w:rPr>
@@ -156,6 +157,14 @@
           <w:szCs w:val="21"/>
           <w:lang w:val="cs-CZ"/>
         </w:rPr>
+        <w:tab/>
+      </w:r>
+      <w:r>
+        <w:rPr>
+          <w:sz w:val="21"/>
+          <w:szCs w:val="21"/>
+          <w:lang w:val="cs-CZ"/>
+        </w:rPr>
         <w:t>Lidské myšlení a chování.</w:t>
       </w:r>
     </w:p>
@@ -163,8 +172,9 @@
       <w:pPr>
         <w:tabs>
           <w:tab w:val="left" w:pos="1985"/>
+          <w:tab w:val="left" w:pos="2127"/>
         </w:tabs>
-        <w:ind w:left="2127" w:hanging="2127"/>
+        <w:ind w:left="2160" w:hanging="2160"/>
         <w:rPr>
           <w:b/>
           <w:bCs/>
@@ -222,39 +232,15 @@
           <w:szCs w:val="21"/>
           <w:lang w:val="cs-CZ"/>
         </w:rPr>
-        <w:t>N</w:t>
-      </w:r>
-      <w:r>
-        <w:rPr>
-          <w:sz w:val="21"/>
-          <w:szCs w:val="21"/>
-          <w:lang w:val="cs-CZ"/>
-        </w:rPr>
-        <w:t>ekonečný boj člověka s</w:t>
-      </w:r>
-      <w:r>
-        <w:rPr>
-          <w:sz w:val="21"/>
-          <w:szCs w:val="21"/>
-          <w:lang w:val="cs-CZ"/>
-        </w:rPr>
-        <w:t> </w:t>
-      </w:r>
-      <w:r>
-        <w:rPr>
-          <w:sz w:val="21"/>
-          <w:szCs w:val="21"/>
-          <w:lang w:val="cs-CZ"/>
-        </w:rPr>
-        <w:t>přírodou</w:t>
-      </w:r>
-      <w:r>
-        <w:rPr>
-          <w:sz w:val="21"/>
-          <w:szCs w:val="21"/>
-          <w:lang w:val="cs-CZ"/>
-        </w:rPr>
-        <w:t xml:space="preserve">; stařec, moře, lov, ryby, smrt, silná vůle, víra v Boha, </w:t>
+        <w:tab/>
+      </w:r>
+      <w:r>
+        <w:rPr>
+          <w:sz w:val="21"/>
+          <w:szCs w:val="21"/>
+          <w:lang w:val="cs-CZ"/>
+        </w:rPr>
+        <w:t xml:space="preserve">Nekonečný boj člověka s přírodou; stařec, moře, lov, ryby, smrt, silná vůle, víra v Boha, </w:t>
       </w:r>
       <w:r>
         <w:rPr>
@@ -265,264 +251,6 @@
           <w:lang w:val="cs-CZ"/>
         </w:rPr>
         <w:t>stáří x mládí</w:t>
-      </w:r>
-    </w:p>
-    <w:p>
-      <w:pPr>
-        <w:spacing w:after="0"/>
-        <w:rPr>
-          <w:sz w:val="21"/>
-          <w:szCs w:val="21"/>
-          <w:lang w:val="cs-CZ"/>
-        </w:rPr>
-      </w:pPr>
-      <w:r>
-        <w:rPr>
-          <w:color w:val="1E46A0"/>
-          <w:sz w:val="21"/>
-          <w:szCs w:val="21"/>
-          <w:u w:val="single"/>
-          <w:lang w:val="cs-CZ"/>
-        </w:rPr>
-        <w:t>Časoprostor:</w:t>
-      </w:r>
-      <w:r>
-        <w:rPr>
-          <w:sz w:val="21"/>
-          <w:szCs w:val="21"/>
-          <w:lang w:val="cs-CZ"/>
-        </w:rPr>
-        <w:tab/>
-      </w:r>
-      <w:r>
-        <w:rPr>
-          <w:sz w:val="21"/>
-          <w:szCs w:val="21"/>
-          <w:lang w:val="cs-CZ"/>
-        </w:rPr>
-        <w:tab/>
-      </w:r>
-      <w:r>
-        <w:rPr>
-          <w:sz w:val="21"/>
-          <w:szCs w:val="21"/>
-          <w:lang w:val="cs-CZ"/>
-        </w:rPr>
-        <w:t>K</w:t>
-      </w:r>
-      <w:r>
-        <w:rPr>
-          <w:sz w:val="21"/>
-          <w:szCs w:val="21"/>
-          <w:lang w:val="cs-CZ"/>
-        </w:rPr>
-        <w:t>ubánská vesnice poblíž Havany a vody Mexického zálivu po dobu</w:t>
-      </w:r>
-      <w:r>
-        <w:rPr>
-          <w:sz w:val="21"/>
-          <w:szCs w:val="21"/>
-          <w:lang w:val="cs-CZ"/>
-        </w:rPr>
-        <w:t xml:space="preserve"> 3</w:t>
-      </w:r>
-      <w:r>
-        <w:rPr>
-          <w:sz w:val="21"/>
-          <w:szCs w:val="21"/>
-          <w:lang w:val="cs-CZ"/>
-        </w:rPr>
-        <w:t xml:space="preserve"> dní</w:t>
-      </w:r>
-      <w:r>
-        <w:rPr>
-          <w:sz w:val="21"/>
-          <w:szCs w:val="21"/>
-          <w:lang w:val="cs-CZ"/>
-        </w:rPr>
-        <w:t>;</w:t>
-      </w:r>
-      <w:r>
-        <w:rPr>
-          <w:b/>
-          <w:bCs/>
-          <w:sz w:val="21"/>
-          <w:szCs w:val="21"/>
-          <w:lang w:val="cs-CZ"/>
-        </w:rPr>
-        <w:t xml:space="preserve"> 1. pol. 20. století</w:t>
-      </w:r>
-    </w:p>
-    <w:p>
-      <w:pPr>
-        <w:spacing w:after="0"/>
-        <w:rPr>
-          <w:sz w:val="21"/>
-          <w:szCs w:val="21"/>
-          <w:lang w:val="cs-CZ"/>
-        </w:rPr>
-      </w:pPr>
-    </w:p>
-    <w:p>
-      <w:pPr>
-        <w:rPr>
-          <w:sz w:val="21"/>
-          <w:szCs w:val="21"/>
-          <w:lang w:val="cs-CZ"/>
-        </w:rPr>
-      </w:pPr>
-      <w:r>
-        <w:rPr>
-          <w:color w:val="1E46A0"/>
-          <w:sz w:val="21"/>
-          <w:szCs w:val="21"/>
-          <w:u w:val="single"/>
-          <w:lang w:val="cs-CZ"/>
-        </w:rPr>
-        <w:t>Kompoziční výstavba:</w:t>
-      </w:r>
-      <w:r>
-        <w:rPr>
-          <w:sz w:val="21"/>
-          <w:szCs w:val="21"/>
-          <w:lang w:val="cs-CZ"/>
-        </w:rPr>
-        <w:tab/>
-      </w:r>
-      <w:r>
-        <w:rPr>
-          <w:sz w:val="21"/>
-          <w:szCs w:val="21"/>
-          <w:lang w:val="cs-CZ"/>
-        </w:rPr>
-        <w:t>chronologický děj</w:t>
-      </w:r>
-      <w:r>
-        <w:rPr>
-          <w:sz w:val="21"/>
-          <w:szCs w:val="21"/>
-          <w:lang w:val="cs-CZ"/>
-        </w:rPr>
-        <w:t xml:space="preserve">; </w:t>
-      </w:r>
-      <w:r>
-        <w:rPr>
-          <w:b/>
-          <w:bCs/>
-          <w:sz w:val="21"/>
-          <w:szCs w:val="21"/>
-          <w:lang w:val="cs-CZ"/>
-        </w:rPr>
-        <w:t>text není nijak formálně členěn</w:t>
-      </w:r>
-      <w:r>
-        <w:rPr>
-          <w:sz w:val="21"/>
-          <w:szCs w:val="21"/>
-          <w:lang w:val="cs-CZ"/>
-        </w:rPr>
-        <w:t>; pointa až na konci</w:t>
-      </w:r>
-    </w:p>
-    <w:p>
-      <w:pPr>
-        <w:spacing w:after="360"/>
-        <w:rPr>
-          <w:sz w:val="21"/>
-          <w:szCs w:val="21"/>
-          <w:lang w:val="cs-CZ"/>
-        </w:rPr>
-      </w:pPr>
-      <w:r>
-        <w:rPr>
-          <w:color w:val="1E46A0"/>
-          <w:sz w:val="21"/>
-          <w:szCs w:val="21"/>
-          <w:u w:val="single"/>
-          <w:lang w:val="cs-CZ"/>
-        </w:rPr>
-        <w:t>Literární druh a žánr:</w:t>
-      </w:r>
-      <w:r>
-        <w:rPr>
-          <w:color w:val="1E46A0"/>
-          <w:sz w:val="21"/>
-          <w:szCs w:val="21"/>
-          <w:lang w:val="cs-CZ"/>
-        </w:rPr>
-        <w:t xml:space="preserve"> </w:t>
-      </w:r>
-      <w:r>
-        <w:rPr>
-          <w:sz w:val="21"/>
-          <w:szCs w:val="21"/>
-          <w:lang w:val="cs-CZ"/>
-        </w:rPr>
-        <w:tab/>
-      </w:r>
-      <w:r>
-        <w:rPr>
-          <w:sz w:val="21"/>
-          <w:szCs w:val="21"/>
-          <w:lang w:val="cs-CZ"/>
-        </w:rPr>
-        <w:t>epika</w:t>
-      </w:r>
-      <w:r>
-        <w:rPr>
-          <w:sz w:val="21"/>
-          <w:szCs w:val="21"/>
-          <w:lang w:val="cs-CZ"/>
-        </w:rPr>
-        <w:t xml:space="preserve"> (</w:t>
-      </w:r>
-      <w:r>
-        <w:rPr>
-          <w:sz w:val="21"/>
-          <w:szCs w:val="21"/>
-          <w:lang w:val="cs-CZ"/>
-        </w:rPr>
-        <w:t>próza</w:t>
-      </w:r>
-      <w:r>
-        <w:rPr>
-          <w:sz w:val="21"/>
-          <w:szCs w:val="21"/>
-          <w:lang w:val="cs-CZ"/>
-        </w:rPr>
-        <w:t>)</w:t>
-      </w:r>
-      <w:r>
-        <w:rPr>
-          <w:sz w:val="21"/>
-          <w:szCs w:val="21"/>
-          <w:lang w:val="cs-CZ"/>
-        </w:rPr>
-        <w:t>,</w:t>
-      </w:r>
-      <w:r>
-        <w:rPr>
-          <w:sz w:val="21"/>
-          <w:szCs w:val="21"/>
-          <w:lang w:val="cs-CZ"/>
-        </w:rPr>
-        <w:t xml:space="preserve"> žánr:</w:t>
-      </w:r>
-      <w:r>
-        <w:rPr>
-          <w:sz w:val="21"/>
-          <w:szCs w:val="21"/>
-          <w:lang w:val="cs-CZ"/>
-        </w:rPr>
-        <w:t xml:space="preserve"> </w:t>
-      </w:r>
-      <w:r>
-        <w:rPr>
-          <w:sz w:val="21"/>
-          <w:szCs w:val="21"/>
-          <w:lang w:val="cs-CZ"/>
-        </w:rPr>
-        <w:t>novela</w:t>
       </w:r>
     </w:p>
     <w:p>
@@ -543,6 +271,244 @@
           <w:u w:val="single"/>
           <w:lang w:val="cs-CZ"/>
         </w:rPr>
+        <w:t>Časoprostor:</w:t>
+      </w:r>
+      <w:r>
+        <w:rPr>
+          <w:sz w:val="21"/>
+          <w:szCs w:val="21"/>
+          <w:lang w:val="cs-CZ"/>
+        </w:rPr>
+        <w:tab/>
+      </w:r>
+      <w:r>
+        <w:rPr>
+          <w:sz w:val="21"/>
+          <w:szCs w:val="21"/>
+          <w:lang w:val="cs-CZ"/>
+        </w:rPr>
+        <w:t>Kubánská vesnice poblíž Havany a vody Mexického zálivu po dobu 3 dní</w:t>
+      </w:r>
+    </w:p>
+    <w:p>
+      <w:pPr>
+        <w:spacing w:after="0"/>
+        <w:ind w:left="2160"/>
+        <w:rPr>
+          <w:sz w:val="21"/>
+          <w:szCs w:val="21"/>
+          <w:lang w:val="cs-CZ"/>
+        </w:rPr>
+      </w:pPr>
+      <w:r>
+        <w:rPr>
+          <w:b/>
+          <w:bCs/>
+          <w:sz w:val="21"/>
+          <w:szCs w:val="21"/>
+          <w:lang w:val="cs-CZ"/>
+        </w:rPr>
+        <w:t>1. pol. 20. století</w:t>
+      </w:r>
+    </w:p>
+    <w:p>
+      <w:pPr>
+        <w:spacing w:after="0"/>
+        <w:rPr>
+          <w:sz w:val="21"/>
+          <w:szCs w:val="21"/>
+          <w:lang w:val="cs-CZ"/>
+        </w:rPr>
+      </w:pPr>
+    </w:p>
+    <w:p>
+      <w:pPr>
+        <w:rPr>
+          <w:sz w:val="21"/>
+          <w:szCs w:val="21"/>
+          <w:lang w:val="cs-CZ"/>
+        </w:rPr>
+      </w:pPr>
+      <w:r>
+        <w:rPr>
+          <w:color w:val="1E46A0"/>
+          <w:sz w:val="21"/>
+          <w:szCs w:val="21"/>
+          <w:u w:val="single"/>
+          <w:lang w:val="cs-CZ"/>
+        </w:rPr>
+        <w:t>Kompoziční výstavba:</w:t>
+      </w:r>
+      <w:r>
+        <w:rPr>
+          <w:sz w:val="21"/>
+          <w:szCs w:val="21"/>
+          <w:lang w:val="cs-CZ"/>
+        </w:rPr>
+        <w:tab/>
+      </w:r>
+      <w:r>
+        <w:rPr>
+          <w:sz w:val="21"/>
+          <w:szCs w:val="21"/>
+          <w:lang w:val="cs-CZ"/>
+        </w:rPr>
+        <w:t>C</w:t>
+      </w:r>
+      <w:r>
+        <w:rPr>
+          <w:sz w:val="21"/>
+          <w:szCs w:val="21"/>
+          <w:lang w:val="cs-CZ"/>
+        </w:rPr>
+        <w:t>hronologický děj</w:t>
+      </w:r>
+      <w:r>
+        <w:rPr>
+          <w:sz w:val="21"/>
+          <w:szCs w:val="21"/>
+          <w:lang w:val="cs-CZ"/>
+        </w:rPr>
+        <w:t xml:space="preserve">; </w:t>
+      </w:r>
+      <w:r>
+        <w:rPr>
+          <w:b/>
+          <w:bCs/>
+          <w:sz w:val="21"/>
+          <w:szCs w:val="21"/>
+          <w:lang w:val="cs-CZ"/>
+        </w:rPr>
+        <w:t>text není nijak formálně členěn</w:t>
+      </w:r>
+      <w:r>
+        <w:rPr>
+          <w:sz w:val="21"/>
+          <w:szCs w:val="21"/>
+          <w:lang w:val="cs-CZ"/>
+        </w:rPr>
+        <w:t>; pointa až na konci</w:t>
+      </w:r>
+    </w:p>
+    <w:p>
+      <w:pPr>
+        <w:spacing w:after="360"/>
+        <w:rPr>
+          <w:sz w:val="21"/>
+          <w:szCs w:val="21"/>
+          <w:lang w:val="cs-CZ"/>
+        </w:rPr>
+      </w:pPr>
+      <w:r>
+        <w:rPr>
+          <w:color w:val="1E46A0"/>
+          <w:sz w:val="21"/>
+          <w:szCs w:val="21"/>
+          <w:u w:val="single"/>
+          <w:lang w:val="cs-CZ"/>
+        </w:rPr>
+        <w:t>Literární druh a žánr:</w:t>
+      </w:r>
+      <w:r>
+        <w:rPr>
+          <w:color w:val="1E46A0"/>
+          <w:sz w:val="21"/>
+          <w:szCs w:val="21"/>
+          <w:lang w:val="cs-CZ"/>
+        </w:rPr>
+        <w:t xml:space="preserve"> </w:t>
+      </w:r>
+      <w:r>
+        <w:rPr>
+          <w:sz w:val="21"/>
+          <w:szCs w:val="21"/>
+          <w:lang w:val="cs-CZ"/>
+        </w:rPr>
+        <w:tab/>
+      </w:r>
+      <w:r>
+        <w:rPr>
+          <w:sz w:val="21"/>
+          <w:szCs w:val="21"/>
+          <w:lang w:val="cs-CZ"/>
+        </w:rPr>
+        <w:t>epika</w:t>
+      </w:r>
+      <w:r>
+        <w:rPr>
+          <w:sz w:val="21"/>
+          <w:szCs w:val="21"/>
+          <w:lang w:val="cs-CZ"/>
+        </w:rPr>
+        <w:t xml:space="preserve"> (</w:t>
+      </w:r>
+      <w:r>
+        <w:rPr>
+          <w:sz w:val="21"/>
+          <w:szCs w:val="21"/>
+          <w:lang w:val="cs-CZ"/>
+        </w:rPr>
+        <w:t>próza</w:t>
+      </w:r>
+      <w:r>
+        <w:rPr>
+          <w:sz w:val="21"/>
+          <w:szCs w:val="21"/>
+          <w:lang w:val="cs-CZ"/>
+        </w:rPr>
+        <w:t>)</w:t>
+      </w:r>
+      <w:r>
+        <w:rPr>
+          <w:sz w:val="21"/>
+          <w:szCs w:val="21"/>
+          <w:lang w:val="cs-CZ"/>
+        </w:rPr>
+        <w:t>,</w:t>
+      </w:r>
+      <w:r>
+        <w:rPr>
+          <w:sz w:val="21"/>
+          <w:szCs w:val="21"/>
+          <w:lang w:val="cs-CZ"/>
+        </w:rPr>
+        <w:t xml:space="preserve"> žánr:</w:t>
+      </w:r>
+      <w:r>
+        <w:rPr>
+          <w:sz w:val="21"/>
+          <w:szCs w:val="21"/>
+          <w:lang w:val="cs-CZ"/>
+        </w:rPr>
+        <w:t xml:space="preserve"> </w:t>
+      </w:r>
+      <w:r>
+        <w:rPr>
+          <w:sz w:val="21"/>
+          <w:szCs w:val="21"/>
+          <w:lang w:val="cs-CZ"/>
+        </w:rPr>
+        <w:t>novela</w:t>
+      </w:r>
+    </w:p>
+    <w:p>
+      <w:pPr>
+        <w:spacing w:after="0"/>
+        <w:ind w:left="2160" w:hanging="2160"/>
+        <w:rPr>
+          <w:sz w:val="21"/>
+          <w:szCs w:val="21"/>
+          <w:lang w:val="cs-CZ"/>
+        </w:rPr>
+      </w:pPr>
+      <w:r>
+        <w:rPr>
+          <w:color w:val="1E46A0"/>
+          <w:sz w:val="21"/>
+          <w:szCs w:val="21"/>
+          <w:u w:val="single"/>
+          <w:lang w:val="cs-CZ"/>
+        </w:rPr>
         <w:t>Vypravěč:</w:t>
       </w:r>
       <w:r>
@@ -561,27 +527,15 @@
         </w:rPr>
         <w:t xml:space="preserve">střídání </w:t>
       </w:r>
-      <w:proofErr w:type="spellStart"/>
-      <w:r>
-        <w:rPr>
-          <w:b/>
-          <w:bCs/>
-          <w:sz w:val="21"/>
-          <w:szCs w:val="21"/>
-          <w:lang w:val="cs-CZ"/>
-        </w:rPr>
-        <w:t>er</w:t>
-      </w:r>
-      <w:proofErr w:type="spellEnd"/>
-      <w:r>
-        <w:rPr>
-          <w:b/>
-          <w:bCs/>
-          <w:sz w:val="21"/>
-          <w:szCs w:val="21"/>
-          <w:lang w:val="cs-CZ"/>
-        </w:rPr>
-        <w:t>-formy</w:t>
+      <w:r>
+        <w:rPr>
+          <w:b/>
+          <w:bCs/>
+          <w:sz w:val="21"/>
+          <w:szCs w:val="21"/>
+          <w:lang w:val="cs-CZ"/>
+        </w:rPr>
+        <w:t>er-formy</w:t>
       </w:r>
       <w:r>
         <w:rPr>
@@ -591,43 +545,23 @@
         </w:rPr>
         <w:t xml:space="preserve"> (vypravěč) s </w:t>
       </w:r>
-      <w:proofErr w:type="spellStart"/>
-      <w:r>
-        <w:rPr>
-          <w:b/>
-          <w:bCs/>
-          <w:sz w:val="21"/>
-          <w:szCs w:val="21"/>
-          <w:lang w:val="cs-CZ"/>
-        </w:rPr>
-        <w:t>ich</w:t>
-      </w:r>
-      <w:proofErr w:type="spellEnd"/>
-      <w:r>
-        <w:rPr>
-          <w:b/>
-          <w:bCs/>
-          <w:sz w:val="21"/>
-          <w:szCs w:val="21"/>
-          <w:lang w:val="cs-CZ"/>
-        </w:rPr>
-        <w:t>-formou</w:t>
-      </w:r>
-      <w:r>
-        <w:rPr>
-          <w:sz w:val="21"/>
-          <w:szCs w:val="21"/>
-          <w:lang w:val="cs-CZ"/>
-        </w:rPr>
-        <w:t xml:space="preserve"> (rozmluvy Santiaga s chlapcem, s rybou a se sebou samým)</w:t>
-      </w:r>
-      <w:r>
-        <w:rPr>
-          <w:sz w:val="21"/>
-          <w:szCs w:val="21"/>
-          <w:lang w:val="cs-CZ"/>
-        </w:rPr>
-        <w:t>; vypravěčem je autor</w:t>
+      <w:r>
+        <w:rPr>
+          <w:b/>
+          <w:bCs/>
+          <w:sz w:val="21"/>
+          <w:szCs w:val="21"/>
+          <w:lang w:val="cs-CZ"/>
+        </w:rPr>
+        <w:t>ich-formou</w:t>
+      </w:r>
+      <w:r>
+        <w:rPr>
+          <w:sz w:val="21"/>
+          <w:szCs w:val="21"/>
+          <w:lang w:val="cs-CZ"/>
+        </w:rPr>
+        <w:t xml:space="preserve"> (rozmluvy Santiaga s chlapcem, s rybou a se sebou samým); vypravěčem je autor</w:t>
       </w:r>
     </w:p>
     <w:p>
@@ -713,20 +647,8 @@
           <w:szCs w:val="21"/>
           <w:lang w:val="cs-CZ"/>
         </w:rPr>
-        <w:t xml:space="preserve">chlapec </w:t>
-      </w:r>
-      <w:proofErr w:type="spellStart"/>
-      <w:r>
-        <w:rPr>
-          <w:b/>
-          <w:bCs/>
-          <w:sz w:val="21"/>
-          <w:szCs w:val="21"/>
-          <w:lang w:val="cs-CZ"/>
-        </w:rPr>
-        <w:t>Manolin</w:t>
-      </w:r>
-      <w:proofErr w:type="spellEnd"/>
+        <w:t>chlapec Manolin</w:t>
+      </w:r>
       <w:r>
         <w:rPr>
           <w:sz w:val="21"/>
@@ -784,25 +706,7 @@
           <w:szCs w:val="21"/>
           <w:lang w:val="cs-CZ"/>
         </w:rPr>
-        <w:t xml:space="preserve">pásmo vypravěče v </w:t>
-      </w:r>
-      <w:proofErr w:type="spellStart"/>
-      <w:r>
-        <w:rPr>
-          <w:sz w:val="21"/>
-          <w:szCs w:val="21"/>
-          <w:lang w:val="cs-CZ"/>
-        </w:rPr>
-        <w:t>er</w:t>
-      </w:r>
-      <w:proofErr w:type="spellEnd"/>
-      <w:r>
-        <w:rPr>
-          <w:sz w:val="21"/>
-          <w:szCs w:val="21"/>
-          <w:lang w:val="cs-CZ"/>
-        </w:rPr>
-        <w:t>-formě</w:t>
+        <w:t>pásmo vypravěče v er-formě</w:t>
       </w:r>
     </w:p>
     <w:p>
@@ -912,25 +816,7 @@
           <w:szCs w:val="21"/>
           <w:lang w:val="cs-CZ"/>
         </w:rPr>
-        <w:t xml:space="preserve">, pasáže </w:t>
-      </w:r>
-      <w:proofErr w:type="spellStart"/>
-      <w:r>
-        <w:rPr>
-          <w:sz w:val="21"/>
-          <w:szCs w:val="21"/>
-          <w:lang w:val="cs-CZ"/>
-        </w:rPr>
-        <w:t>Santiagových</w:t>
-      </w:r>
-      <w:proofErr w:type="spellEnd"/>
-      <w:r>
-        <w:rPr>
-          <w:sz w:val="21"/>
-          <w:szCs w:val="21"/>
-          <w:lang w:val="cs-CZ"/>
-        </w:rPr>
-        <w:t xml:space="preserve"> myšlenek hovorové </w:t>
+        <w:t xml:space="preserve">, pasáže Santiagových myšlenek hovorové </w:t>
       </w:r>
       <w:r>
         <w:rPr>
@@ -950,7 +836,6 @@
         </w:rPr>
         <w:t>; latinská a španělská slova (</w:t>
       </w:r>
-      <w:proofErr w:type="spellStart"/>
       <w:r>
         <w:rPr>
           <w:i/>
@@ -959,30 +844,29 @@
           <w:szCs w:val="21"/>
           <w:lang w:val="cs-CZ"/>
         </w:rPr>
-        <w:t>galanos</w:t>
-      </w:r>
-      <w:proofErr w:type="spellEnd"/>
-      <w:r>
-        <w:rPr>
+        <w:t xml:space="preserve">galanos = </w:t>
+      </w:r>
+      <w:r>
+        <w:rPr>
+          <w:b/>
+          <w:bCs/>
           <w:i/>
           <w:iCs/>
           <w:sz w:val="21"/>
           <w:szCs w:val="21"/>
           <w:lang w:val="cs-CZ"/>
         </w:rPr>
-        <w:t xml:space="preserve"> = </w:t>
-      </w:r>
-      <w:r>
-        <w:rPr>
-          <w:b/>
-          <w:bCs/>
+        <w:t>žraloci</w:t>
+      </w:r>
+      <w:r>
+        <w:rPr>
           <w:i/>
           <w:iCs/>
           <w:sz w:val="21"/>
           <w:szCs w:val="21"/>
           <w:lang w:val="cs-CZ"/>
         </w:rPr>
-        <w:t>žraloci</w:t>
+        <w:t>)</w:t>
       </w:r>
       <w:r>
         <w:rPr>
@@ -992,7 +876,15 @@
           <w:szCs w:val="21"/>
           <w:lang w:val="cs-CZ"/>
         </w:rPr>
-        <w:t>)</w:t>
+        <w:br/>
+      </w:r>
+      <w:r>
+        <w:rPr>
+          <w:sz w:val="21"/>
+          <w:szCs w:val="21"/>
+          <w:lang w:val="cs-CZ"/>
+        </w:rPr>
+        <w:t xml:space="preserve">odborný výraz: </w:t>
       </w:r>
       <w:r>
         <w:rPr>
@@ -1002,15 +894,7 @@
           <w:szCs w:val="21"/>
           <w:lang w:val="cs-CZ"/>
         </w:rPr>
-        <w:br/>
-      </w:r>
-      <w:r>
-        <w:rPr>
-          <w:sz w:val="21"/>
-          <w:szCs w:val="21"/>
-          <w:lang w:val="cs-CZ"/>
-        </w:rPr>
-        <w:t xml:space="preserve">odborný výraz: </w:t>
+        <w:t>harpuna</w:t>
       </w:r>
       <w:r>
         <w:rPr>
@@ -1020,19 +904,8 @@
           <w:szCs w:val="21"/>
           <w:lang w:val="cs-CZ"/>
         </w:rPr>
-        <w:t>harpuna</w:t>
-      </w:r>
-      <w:r>
-        <w:rPr>
-          <w:i/>
-          <w:iCs/>
-          <w:sz w:val="21"/>
-          <w:szCs w:val="21"/>
-          <w:lang w:val="cs-CZ"/>
-        </w:rPr>
         <w:br/>
       </w:r>
-      <w:proofErr w:type="spellStart"/>
       <w:r>
         <w:rPr>
           <w:sz w:val="21"/>
@@ -1041,7 +914,6 @@
         </w:rPr>
         <w:t>onomatopie</w:t>
       </w:r>
-      <w:proofErr w:type="spellEnd"/>
       <w:r>
         <w:rPr>
           <w:sz w:val="21"/>
@@ -1531,14 +1403,103 @@
           <w:lang w:val="cs-CZ"/>
         </w:rPr>
       </w:pPr>
-      <w:r>
-        <w:rPr>
-          <w:color w:val="1E46A0"/>
-          <w:sz w:val="21"/>
-          <w:szCs w:val="21"/>
-          <w:u w:val="single"/>
-          <w:lang w:val="cs-CZ"/>
-        </w:rPr>
+    </w:p>
+    <w:p>
+      <w:pPr>
+        <w:rPr>
+          <w:color w:val="1E46A0"/>
+          <w:sz w:val="21"/>
+          <w:szCs w:val="21"/>
+          <w:u w:val="single"/>
+          <w:lang w:val="cs-CZ"/>
+        </w:rPr>
+      </w:pPr>
+    </w:p>
+    <w:p>
+      <w:pPr>
+        <w:rPr>
+          <w:color w:val="1E46A0"/>
+          <w:sz w:val="21"/>
+          <w:szCs w:val="21"/>
+          <w:u w:val="single"/>
+          <w:lang w:val="cs-CZ"/>
+        </w:rPr>
+      </w:pPr>
+    </w:p>
+    <w:p>
+      <w:pPr>
+        <w:rPr>
+          <w:color w:val="1E46A0"/>
+          <w:sz w:val="21"/>
+          <w:szCs w:val="21"/>
+          <w:u w:val="single"/>
+          <w:lang w:val="cs-CZ"/>
+        </w:rPr>
+      </w:pPr>
+    </w:p>
+    <w:p>
+      <w:pPr>
+        <w:rPr>
+          <w:color w:val="1E46A0"/>
+          <w:sz w:val="21"/>
+          <w:szCs w:val="21"/>
+          <w:u w:val="single"/>
+          <w:lang w:val="cs-CZ"/>
+        </w:rPr>
+      </w:pPr>
+    </w:p>
+    <w:p>
+      <w:pPr>
+        <w:rPr>
+          <w:color w:val="1E46A0"/>
+          <w:sz w:val="21"/>
+          <w:szCs w:val="21"/>
+          <w:u w:val="single"/>
+          <w:lang w:val="cs-CZ"/>
+        </w:rPr>
+      </w:pPr>
+    </w:p>
+    <w:p>
+      <w:pPr>
+        <w:rPr>
+          <w:color w:val="1E46A0"/>
+          <w:sz w:val="21"/>
+          <w:szCs w:val="21"/>
+          <w:u w:val="single"/>
+          <w:lang w:val="cs-CZ"/>
+        </w:rPr>
+      </w:pPr>
+    </w:p>
+    <w:p>
+      <w:pPr>
+        <w:rPr>
+          <w:color w:val="1E46A0"/>
+          <w:sz w:val="21"/>
+          <w:szCs w:val="21"/>
+          <w:u w:val="single"/>
+          <w:lang w:val="cs-CZ"/>
+        </w:rPr>
+      </w:pPr>
+    </w:p>
+    <w:p>
+      <w:pPr>
+        <w:rPr>
+          <w:color w:val="1E46A0"/>
+          <w:sz w:val="21"/>
+          <w:szCs w:val="21"/>
+          <w:u w:val="single"/>
+          <w:lang w:val="cs-CZ"/>
+        </w:rPr>
+      </w:pPr>
+      <w:r>
+        <w:rPr>
+          <w:color w:val="1E46A0"/>
+          <w:sz w:val="21"/>
+          <w:szCs w:val="21"/>
+          <w:u w:val="single"/>
+          <w:lang w:val="cs-CZ"/>
+        </w:rPr>
+        <w:lastRenderedPageBreak/>
         <w:t>O autorovi:</w:t>
       </w:r>
     </w:p>
@@ -1840,7 +1801,6 @@
           <w:szCs w:val="21"/>
           <w:lang w:val="cs-CZ"/>
         </w:rPr>
-        <w:lastRenderedPageBreak/>
         <w:t>jeho postavami jsou muži</w:t>
       </w:r>
       <w:r>
@@ -1929,27 +1889,7 @@
           <w:szCs w:val="21"/>
           <w:lang w:val="cs-CZ"/>
         </w:rPr>
-        <w:t>v roce 1953 získal Pulitzerovu cenu</w:t>
-      </w:r>
-      <w:r>
-        <w:rPr>
-          <w:b/>
-          <w:bCs/>
-          <w:sz w:val="21"/>
-          <w:szCs w:val="21"/>
-          <w:lang w:val="cs-CZ"/>
-        </w:rPr>
-        <w:t xml:space="preserve"> | </w:t>
-      </w:r>
-      <w:r>
-        <w:rPr>
-          <w:b/>
-          <w:bCs/>
-          <w:sz w:val="21"/>
-          <w:szCs w:val="21"/>
-          <w:lang w:val="cs-CZ"/>
-        </w:rPr>
-        <w:t>v roce 1954 dostal Nobelovu cenu</w:t>
+        <w:t>v roce 1953 získal Pulitzerovu cenu | v roce 1954 dostal Nobelovu cenu</w:t>
       </w:r>
     </w:p>
     <w:p>
@@ -2178,25 +2118,7 @@
           <w:szCs w:val="21"/>
           <w:lang w:val="cs-CZ"/>
         </w:rPr>
-        <w:t xml:space="preserve">ediné drama, které </w:t>
-      </w:r>
-      <w:proofErr w:type="spellStart"/>
-      <w:r>
-        <w:rPr>
-          <w:sz w:val="21"/>
-          <w:szCs w:val="21"/>
-          <w:lang w:val="cs-CZ"/>
-        </w:rPr>
-        <w:t>Hemingway</w:t>
-      </w:r>
-      <w:proofErr w:type="spellEnd"/>
-      <w:r>
-        <w:rPr>
-          <w:sz w:val="21"/>
-          <w:szCs w:val="21"/>
-          <w:lang w:val="cs-CZ"/>
-        </w:rPr>
-        <w:t xml:space="preserve"> napsal</w:t>
+        <w:t>ediné drama, které Hemingway napsal</w:t>
       </w:r>
       <w:bookmarkEnd w:id="0"/>
       <w:r>
@@ -2622,39 +2544,7 @@
           <w:szCs w:val="21"/>
           <w:lang w:val="cs-CZ"/>
         </w:rPr>
-        <w:t xml:space="preserve">Francis </w:t>
-      </w:r>
-      <w:proofErr w:type="spellStart"/>
-      <w:r>
-        <w:rPr>
-          <w:b/>
-          <w:bCs/>
-          <w:sz w:val="21"/>
-          <w:szCs w:val="21"/>
-          <w:lang w:val="cs-CZ"/>
-        </w:rPr>
-        <w:t>Scott</w:t>
-      </w:r>
-      <w:proofErr w:type="spellEnd"/>
-      <w:r>
-        <w:rPr>
-          <w:b/>
-          <w:bCs/>
-          <w:sz w:val="21"/>
-          <w:szCs w:val="21"/>
-          <w:lang w:val="cs-CZ"/>
-        </w:rPr>
-        <w:t xml:space="preserve"> Fitzgerald</w:t>
-      </w:r>
-      <w:r>
-        <w:rPr>
-          <w:b/>
-          <w:bCs/>
-          <w:sz w:val="21"/>
-          <w:szCs w:val="21"/>
-          <w:lang w:val="cs-CZ"/>
-        </w:rPr>
-        <w:t xml:space="preserve"> </w:t>
+        <w:t xml:space="preserve">Francis Scott Fitzgerald </w:t>
       </w:r>
       <w:r>
         <w:rPr>
@@ -2709,17 +2599,7 @@
           <w:szCs w:val="21"/>
           <w:lang w:val="cs-CZ"/>
         </w:rPr>
-        <w:t xml:space="preserve"> Remarque</w:t>
-      </w:r>
-      <w:r>
-        <w:rPr>
-          <w:b/>
-          <w:bCs/>
-          <w:sz w:val="21"/>
-          <w:szCs w:val="21"/>
-          <w:lang w:val="cs-CZ"/>
-        </w:rPr>
-        <w:t xml:space="preserve"> </w:t>
+        <w:t xml:space="preserve"> Remarque </w:t>
       </w:r>
       <w:r>
         <w:rPr>
@@ -2762,20 +2642,8 @@
           <w:szCs w:val="21"/>
           <w:lang w:val="cs-CZ"/>
         </w:rPr>
-        <w:t xml:space="preserve">John </w:t>
-      </w:r>
-      <w:proofErr w:type="spellStart"/>
-      <w:r>
-        <w:rPr>
-          <w:b/>
-          <w:bCs/>
-          <w:sz w:val="21"/>
-          <w:szCs w:val="21"/>
-          <w:lang w:val="cs-CZ"/>
-        </w:rPr>
-        <w:t>Steinback</w:t>
-      </w:r>
-      <w:proofErr w:type="spellEnd"/>
+        <w:t>John Steinback</w:t>
+      </w:r>
       <w:r>
         <w:rPr>
           <w:sz w:val="21"/>
@@ -2811,20 +2679,8 @@
           <w:szCs w:val="21"/>
           <w:lang w:val="cs-CZ"/>
         </w:rPr>
-        <w:t xml:space="preserve">William </w:t>
-      </w:r>
-      <w:proofErr w:type="spellStart"/>
-      <w:r>
-        <w:rPr>
-          <w:b/>
-          <w:bCs/>
-          <w:sz w:val="21"/>
-          <w:szCs w:val="21"/>
-          <w:lang w:val="cs-CZ"/>
-        </w:rPr>
-        <w:t>Faulkner</w:t>
-      </w:r>
-      <w:proofErr w:type="spellEnd"/>
+        <w:t>William Faulkner</w:t>
+      </w:r>
       <w:r>
         <w:rPr>
           <w:b/>
@@ -2849,25 +2705,7 @@
           <w:szCs w:val="21"/>
           <w:lang w:val="cs-CZ"/>
         </w:rPr>
-        <w:t xml:space="preserve">Absolone, </w:t>
-      </w:r>
-      <w:proofErr w:type="gramStart"/>
-      <w:r>
-        <w:rPr>
-          <w:sz w:val="21"/>
-          <w:szCs w:val="21"/>
-          <w:lang w:val="cs-CZ"/>
-        </w:rPr>
-        <w:t>Absolone!,</w:t>
-      </w:r>
-      <w:proofErr w:type="gramEnd"/>
-      <w:r>
-        <w:rPr>
-          <w:sz w:val="21"/>
-          <w:szCs w:val="21"/>
-          <w:lang w:val="cs-CZ"/>
-        </w:rPr>
-        <w:t xml:space="preserve"> Stařec na Mississippi</w:t>
+        <w:t>Absolone, Absolone!, Stařec na Mississippi</w:t>
       </w:r>
       <w:r>
         <w:rPr>
@@ -2901,58 +2739,113 @@
           <w:lang w:val="cs-CZ"/>
         </w:rPr>
       </w:pPr>
-      <w:r>
-        <w:rPr>
-          <w:color w:val="1E46A0"/>
-          <w:sz w:val="21"/>
-          <w:szCs w:val="21"/>
-          <w:u w:val="single"/>
-          <w:lang w:val="cs-CZ"/>
-        </w:rPr>
+    </w:p>
+    <w:p>
+      <w:pPr>
+        <w:rPr>
+          <w:color w:val="1E46A0"/>
+          <w:sz w:val="21"/>
+          <w:szCs w:val="21"/>
+          <w:u w:val="single"/>
+          <w:lang w:val="cs-CZ"/>
+        </w:rPr>
+      </w:pPr>
+    </w:p>
+    <w:p>
+      <w:pPr>
+        <w:rPr>
+          <w:color w:val="1E46A0"/>
+          <w:sz w:val="21"/>
+          <w:szCs w:val="21"/>
+          <w:u w:val="single"/>
+          <w:lang w:val="cs-CZ"/>
+        </w:rPr>
+      </w:pPr>
+    </w:p>
+    <w:p>
+      <w:pPr>
+        <w:rPr>
+          <w:color w:val="1E46A0"/>
+          <w:sz w:val="21"/>
+          <w:szCs w:val="21"/>
+          <w:u w:val="single"/>
+          <w:lang w:val="cs-CZ"/>
+        </w:rPr>
+      </w:pPr>
+    </w:p>
+    <w:p>
+      <w:pPr>
+        <w:rPr>
+          <w:color w:val="1E46A0"/>
+          <w:sz w:val="21"/>
+          <w:szCs w:val="21"/>
+          <w:u w:val="single"/>
+          <w:lang w:val="cs-CZ"/>
+        </w:rPr>
+      </w:pPr>
+    </w:p>
+    <w:p>
+      <w:pPr>
+        <w:rPr>
+          <w:color w:val="1E46A0"/>
+          <w:sz w:val="21"/>
+          <w:szCs w:val="21"/>
+          <w:u w:val="single"/>
+          <w:lang w:val="cs-CZ"/>
+        </w:rPr>
+      </w:pPr>
+    </w:p>
+    <w:p>
+      <w:pPr>
+        <w:rPr>
+          <w:color w:val="1E46A0"/>
+          <w:sz w:val="21"/>
+          <w:szCs w:val="21"/>
+          <w:u w:val="single"/>
+          <w:lang w:val="cs-CZ"/>
+        </w:rPr>
+      </w:pPr>
+    </w:p>
+    <w:p>
+      <w:pPr>
+        <w:rPr>
+          <w:color w:val="1E46A0"/>
+          <w:sz w:val="21"/>
+          <w:szCs w:val="21"/>
+          <w:u w:val="single"/>
+          <w:lang w:val="cs-CZ"/>
+        </w:rPr>
+      </w:pPr>
+      <w:r>
+        <w:rPr>
+          <w:color w:val="1E46A0"/>
+          <w:sz w:val="21"/>
+          <w:szCs w:val="21"/>
+          <w:u w:val="single"/>
+          <w:lang w:val="cs-CZ"/>
+        </w:rPr>
+        <w:lastRenderedPageBreak/>
         <w:t>Obsah:</w:t>
       </w:r>
     </w:p>
     <w:p>
       <w:pPr>
         <w:spacing w:after="600"/>
-        <w:ind w:firstLine="425"/>
-        <w:rPr>
-          <w:lang w:val="cs-CZ"/>
-        </w:rPr>
-      </w:pPr>
-      <w:r>
-        <w:rPr>
-          <w:lang w:val="cs-CZ"/>
-        </w:rPr>
-        <w:t xml:space="preserve">Kniha vypráví o starém rybáři </w:t>
-      </w:r>
-      <w:proofErr w:type="spellStart"/>
-      <w:r>
-        <w:rPr>
-          <w:lang w:val="cs-CZ"/>
-        </w:rPr>
-        <w:t>Santiagovi</w:t>
-      </w:r>
-      <w:proofErr w:type="spellEnd"/>
-      <w:r>
-        <w:rPr>
-          <w:lang w:val="cs-CZ"/>
-        </w:rPr>
-        <w:t xml:space="preserve">, pro kterého je rybaření jedinou obživou. Starci se ovšem dlouho nedaří chytit větší rybu, a proto je ostatním rybářům k smíchu. Aby toho nebylo málo, tak s ním na moře, kvůli zákazu svého otce, přestane jezdit velký pomocník, chlapec </w:t>
-      </w:r>
-      <w:proofErr w:type="spellStart"/>
-      <w:r>
-        <w:rPr>
-          <w:lang w:val="cs-CZ"/>
-        </w:rPr>
-        <w:t>Manolin</w:t>
-      </w:r>
-      <w:proofErr w:type="spellEnd"/>
-      <w:r>
-        <w:rPr>
-          <w:lang w:val="cs-CZ"/>
-        </w:rPr>
-        <w:t>.</w:t>
+        <w:rPr>
+          <w:lang w:val="cs-CZ"/>
+        </w:rPr>
+      </w:pPr>
+      <w:r>
+        <w:rPr>
+          <w:lang w:val="cs-CZ"/>
+        </w:rPr>
+        <w:t>K</w:t>
+      </w:r>
+      <w:r>
+        <w:rPr>
+          <w:lang w:val="cs-CZ"/>
+        </w:rPr>
+        <w:t>niha vypráví o starém rybáři Santiagovi, pro kterého je rybaření jedinou obživou. Starci se ovšem dlouho nedaří chytit větší rybu, a proto je ostatním rybářům k smíchu. Aby toho nebylo málo, tak s ním na moře, kvůli zákazu svého otce, přestane jezdit velký pomocník, chlapec Manolin.</w:t>
       </w:r>
       <w:r>
         <w:rPr>
@@ -2970,7 +2863,7 @@
         <w:rPr>
           <w:lang w:val="cs-CZ"/>
         </w:rPr>
-        <w:t xml:space="preserve"> Stařec má ovšem svoji hrdost a rozhodne se všem dokázat, že stále dokáže chytit velkou rybu. Druhý den ráno se proto na moři vydá dál, než kdy byl. Kvůli svým zkušenostem ví, že pokud chce chytit velkou rybu, musí udice spustit do velkých hloubek.</w:t>
+        <w:t>Stařec má ovšem svoji hrdost a rozhodne se všem dokázat, že stále dokáže chytit velkou rybu. Druhý den ráno se proto na moři vydá dál, než kdy byl. Kvůli svým zkušenostem ví, že pokud chce chytit velkou rybu, musí udice spustit do velkých hloubek.</w:t>
       </w:r>
       <w:r>
         <w:rPr>
@@ -2988,7 +2881,7 @@
         <w:rPr>
           <w:lang w:val="cs-CZ"/>
         </w:rPr>
-        <w:t xml:space="preserve"> Za nějakou dobu zabere opravdu velká ryba. Jenomže má spoustu sil, a stařec ji proto nemůže ulovit. Zápasí s ní dva dny bez spaní a způsobí si drobná zranění. Rybář je ovšem rozhodnut, že nepovolí a rybu zabije, nebo že zabije ryba jeho. Po dvou probdělých nocích ryba ztrácí sílu a Santiago ji uloví. Zjistí, že je to mečoun a je několikrát větší než loďka. </w:t>
+        <w:t xml:space="preserve">Za nějakou dobu zabere opravdu velká ryba. Jenomže má spoustu sil, a stařec ji proto nemůže ulovit. Zápasí s ní dva dny bez spaní a způsobí si drobná zranění. Rybář je ovšem rozhodnut, že nepovolí a rybu zabije, nebo že zabije ryba jeho. Po dvou probdělých nocích ryba ztrácí sílu a Santiago ji uloví. Zjistí, že je to mečoun a je několikrát větší než loďka. </w:t>
       </w:r>
       <w:r>
         <w:rPr>
@@ -3020,7 +2913,7 @@
 </file>
 
 <file path=word/numbering.xml><?xml version="1.0" encoding="utf-8"?>
-<w:numbering xmlns:wpc="http://schemas.microsoft.com/office/word/2010/wordprocessingCanvas" xmlns:cx="http://schemas.microsoft.com/office/drawing/2014/chartex" xmlns:cx1="http://schemas.microsoft.com/office/drawing/2015/9/8/chartex" xmlns:cx2="http://schemas.microsoft.com/office/drawing/2015/10/21/chartex" xmlns:cx3="http://schemas.microsoft.com/office/drawing/2016/5/9/chartex" xmlns:cx4="http://schemas.microsoft.com/office/drawing/2016/5/10/chartex" xmlns:cx5="http://schemas.microsoft.com/office/drawing/2016/5/11/chartex" xmlns:cx6="http://schemas.microsoft.com/office/drawing/2016/5/12/chartex" xmlns:cx7="http://schemas.microsoft.com/office/drawing/2016/5/13/chartex" xmlns:cx8="http://schemas.microsoft.com/office/drawing/2016/5/14/chartex" xmlns:mc="http://schemas.openxmlformats.org/markup-compatibility/2006" xmlns:aink="http://schemas.microsoft.com/office/drawing/2016/ink" xmlns:am3d="http://schemas.microsoft.com/office/drawing/2017/model3d" xmlns:o="urn:schemas-microsoft-com:office:office" xmlns:r="http://schemas.openxmlformats.org/officeDocument/2006/relationships" xmlns:m="http://schemas.openxmlformats.org/officeDocument/2006/math" xmlns:v="urn:schemas-microsoft-com:vml" xmlns:wp14="http://schemas.microsoft.com/office/word/2010/wordprocessingDrawing" xmlns:wp="http://schemas.openxmlformats.org/drawingml/2006/wordprocessingDrawing" xmlns:w10="urn:schemas-microsoft-com:office:word" xmlns:w="http://schemas.openxmlformats.org/wordprocessingml/2006/main" xmlns:w14="http://schemas.microsoft.com/office/word/2010/wordml" xmlns:w15="http://schemas.microsoft.com/office/word/2012/wordml" xmlns:w16cex="http://schemas.microsoft.com/office/word/2018/wordml/cex" xmlns:w16cid="http://schemas.microsoft.com/office/word/2016/wordml/cid" xmlns:w16="http://schemas.microsoft.com/office/word/2018/wordml" xmlns:w16se="http://schemas.microsoft.com/office/word/2015/wordml/symex" xmlns:wpg="http://schemas.microsoft.com/office/word/2010/wordprocessingGroup" xmlns:wpi="http://schemas.microsoft.com/office/word/2010/wordprocessingInk" xmlns:wne="http://schemas.microsoft.com/office/word/2006/wordml" xmlns:wps="http://schemas.microsoft.com/office/word/2010/wordprocessingShape" mc:Ignorable="w14 w15 w16se w16cid w16 w16cex wp14">
+<w:numbering xmlns:wpc="http://schemas.microsoft.com/office/word/2010/wordprocessingCanvas" xmlns:cx="http://schemas.microsoft.com/office/drawing/2014/chartex" xmlns:cx1="http://schemas.microsoft.com/office/drawing/2015/9/8/chartex" xmlns:cx2="http://schemas.microsoft.com/office/drawing/2015/10/21/chartex" xmlns:cx3="http://schemas.microsoft.com/office/drawing/2016/5/9/chartex" xmlns:cx4="http://schemas.microsoft.com/office/drawing/2016/5/10/chartex" xmlns:cx5="http://schemas.microsoft.com/office/drawing/2016/5/11/chartex" xmlns:cx6="http://schemas.microsoft.com/office/drawing/2016/5/12/chartex" xmlns:cx7="http://schemas.microsoft.com/office/drawing/2016/5/13/chartex" xmlns:cx8="http://schemas.microsoft.com/office/drawing/2016/5/14/chartex" xmlns:mc="http://schemas.openxmlformats.org/markup-compatibility/2006" xmlns:aink="http://schemas.microsoft.com/office/drawing/2016/ink" xmlns:am3d="http://schemas.microsoft.com/office/drawing/2017/model3d" xmlns:o="urn:schemas-microsoft-com:office:office" xmlns:oel="http://schemas.microsoft.com/office/2019/extlst" xmlns:r="http://schemas.openxmlformats.org/officeDocument/2006/relationships" xmlns:m="http://schemas.openxmlformats.org/officeDocument/2006/math" xmlns:v="urn:schemas-microsoft-com:vml" xmlns:wp14="http://schemas.microsoft.com/office/word/2010/wordprocessingDrawing" xmlns:wp="http://schemas.openxmlformats.org/drawingml/2006/wordprocessingDrawing" xmlns:w10="urn:schemas-microsoft-com:office:word" xmlns:w="http://schemas.openxmlformats.org/wordprocessingml/2006/main" xmlns:w14="http://schemas.microsoft.com/office/word/2010/wordml" xmlns:w15="http://schemas.microsoft.com/office/word/2012/wordml" xmlns:w16cex="http://schemas.microsoft.com/office/word/2018/wordml/cex" xmlns:w16cid="http://schemas.microsoft.com/office/word/2016/wordml/cid" xmlns:w16="http://schemas.microsoft.com/office/word/2018/wordml" xmlns:w16sdtdh="http://schemas.microsoft.com/office/word/2020/wordml/sdtdatahash" xmlns:w16se="http://schemas.microsoft.com/office/word/2015/wordml/symex" xmlns:wpg="http://schemas.microsoft.com/office/word/2010/wordprocessingGroup" xmlns:wpi="http://schemas.microsoft.com/office/word/2010/wordprocessingInk" xmlns:wne="http://schemas.microsoft.com/office/word/2006/wordml" xmlns:wps="http://schemas.microsoft.com/office/word/2010/wordprocessingShape" mc:Ignorable="w14 w15 w16se w16cid w16 w16cex w16sdtdh wp14">
   <w:abstractNum w:abstractNumId="0" w15:restartNumberingAfterBreak="0">
     <w:nsid w:val="1FBF0C3A"/>
     <w:multiLevelType w:val="hybridMultilevel"/>
@@ -3473,23 +3366,23 @@
       </w:rPr>
     </w:lvl>
   </w:abstractNum>
-  <w:num w:numId="1">
+  <w:num w:numId="1" w16cid:durableId="1070033324">
     <w:abstractNumId w:val="3"/>
   </w:num>
-  <w:num w:numId="2">
+  <w:num w:numId="2" w16cid:durableId="1566263612">
     <w:abstractNumId w:val="2"/>
   </w:num>
-  <w:num w:numId="3">
+  <w:num w:numId="3" w16cid:durableId="1364987481">
     <w:abstractNumId w:val="1"/>
   </w:num>
-  <w:num w:numId="4">
+  <w:num w:numId="4" w16cid:durableId="182323234">
     <w:abstractNumId w:val="0"/>
   </w:num>
 </w:numbering>
 </file>
 
 <file path=word/styles.xml><?xml version="1.0" encoding="utf-8"?>
-<w:styles xmlns:mc="http://schemas.openxmlformats.org/markup-compatibility/2006" xmlns:r="http://schemas.openxmlformats.org/officeDocument/2006/relationships" xmlns:w="http://schemas.openxmlformats.org/wordprocessingml/2006/main" xmlns:w14="http://schemas.microsoft.com/office/word/2010/wordml" xmlns:w15="http://schemas.microsoft.com/office/word/2012/wordml" xmlns:w16cex="http://schemas.microsoft.com/office/word/2018/wordml/cex" xmlns:w16cid="http://schemas.microsoft.com/office/word/2016/wordml/cid" xmlns:w16="http://schemas.microsoft.com/office/word/2018/wordml" xmlns:w16se="http://schemas.microsoft.com/office/word/2015/wordml/symex" mc:Ignorable="w14 w15 w16se w16cid w16 w16cex">
+<w:styles xmlns:mc="http://schemas.openxmlformats.org/markup-compatibility/2006" xmlns:r="http://schemas.openxmlformats.org/officeDocument/2006/relationships" xmlns:w="http://schemas.openxmlformats.org/wordprocessingml/2006/main" xmlns:w14="http://schemas.microsoft.com/office/word/2010/wordml" xmlns:w15="http://schemas.microsoft.com/office/word/2012/wordml" xmlns:w16cex="http://schemas.microsoft.com/office/word/2018/wordml/cex" xmlns:w16cid="http://schemas.microsoft.com/office/word/2016/wordml/cid" xmlns:w16="http://schemas.microsoft.com/office/word/2018/wordml" xmlns:w16sdtdh="http://schemas.microsoft.com/office/word/2020/wordml/sdtdatahash" xmlns:w16se="http://schemas.microsoft.com/office/word/2015/wordml/symex" mc:Ignorable="w14 w15 w16se w16cid w16 w16cex w16sdtdh">
   <w:docDefaults>
     <w:rPrDefault>
       <w:rPr>

</xml_diff>